<commit_message>
convert tiff to png from pandoc
</commit_message>
<xml_diff>
--- a/README.docx
+++ b/README.docx
@@ -556,6 +556,14 @@
       </w:r>
       <w:proofErr w:type="spellStart"/>
       <w:r>
+        <w:t>gfortran</w:t>
+      </w:r>
+      <w:proofErr w:type="spellEnd"/>
+      <w:r>
+        <w:t xml:space="preserve"> </w:t>
+      </w:r>
+      <w:proofErr w:type="spellStart"/>
+      <w:r>
         <w:t>lapack</w:t>
       </w:r>
       <w:proofErr w:type="spellEnd"/>
@@ -666,8 +674,31 @@
         <w:rPr>
           <w:lang w:val="en-US"/>
         </w:rPr>
-        <w:tab/>
-        <w:t xml:space="preserve">       1716.8975572250192</w:t>
+        <w:t xml:space="preserve">    </w:t>
+      </w:r>
+      <w:r>
+        <w:rPr>
+          <w:lang w:val="en-US"/>
+        </w:rPr>
+        <w:t xml:space="preserve"> </w:t>
+      </w:r>
+      <w:r>
+        <w:rPr>
+          <w:lang w:val="en-US"/>
+        </w:rPr>
+        <w:t xml:space="preserve">   </w:t>
+      </w:r>
+      <w:r>
+        <w:rPr>
+          <w:lang w:val="en-US"/>
+        </w:rPr>
+        <w:t xml:space="preserve"> </w:t>
+      </w:r>
+      <w:r>
+        <w:rPr>
+          <w:lang w:val="en-US"/>
+        </w:rPr>
+        <w:t>1716.8975572250192</w:t>
       </w:r>
       <w:r>
         <w:rPr>
@@ -687,22 +718,38 @@
         <w:rPr>
           <w:lang w:val="en-US"/>
         </w:rPr>
-        <w:tab/>
-        <w:t xml:space="preserve">     1716.8975572250195</w:t>
+        <w:t xml:space="preserve">    </w:t>
+      </w:r>
+      <w:r>
+        <w:rPr>
+          <w:lang w:val="en-US"/>
+        </w:rPr>
+        <w:t xml:space="preserve">  </w:t>
+      </w:r>
+      <w:r>
+        <w:rPr>
+          <w:lang w:val="en-US"/>
+        </w:rPr>
+        <w:t xml:space="preserve"> 1716.8975572250195</w:t>
       </w:r>
       <w:r>
         <w:rPr>
           <w:lang w:val="en-US"/>
         </w:rPr>
         <w:br/>
-        <w:t>python</w:t>
-      </w:r>
-      <w:r>
-        <w:rPr>
-          <w:lang w:val="en-US"/>
-        </w:rPr>
-        <w:tab/>
-        <w:t xml:space="preserve">     1716.8975572250201</w:t>
+        <w:t xml:space="preserve">python  </w:t>
+      </w:r>
+      <w:r>
+        <w:rPr>
+          <w:lang w:val="en-US"/>
+        </w:rPr>
+        <w:t xml:space="preserve"> </w:t>
+      </w:r>
+      <w:r>
+        <w:rPr>
+          <w:lang w:val="en-US"/>
+        </w:rPr>
+        <w:t xml:space="preserve">   1716.8975572250201</w:t>
       </w:r>
       <w:r>
         <w:rPr>
@@ -722,8 +769,13 @@
         <w:rPr>
           <w:lang w:val="en-US"/>
         </w:rPr>
-        <w:tab/>
-        <w:t xml:space="preserve"> 1716.8975572250201</w:t>
+        <w:t xml:space="preserve">  </w:t>
+      </w:r>
+      <w:r>
+        <w:rPr>
+          <w:lang w:val="en-US"/>
+        </w:rPr>
+        <w:t>1716.8975572250201</w:t>
       </w:r>
       <w:r>
         <w:rPr>
@@ -743,7 +795,6 @@
         <w:rPr>
           <w:lang w:val="en-US"/>
         </w:rPr>
-        <w:tab/>
         <w:t xml:space="preserve">     1716.8975572250192</w:t>
       </w:r>
       <w:r>
@@ -791,8 +842,25 @@
         <w:rPr>
           <w:lang w:val="en-US"/>
         </w:rPr>
-        <w:tab/>
-        <w:t xml:space="preserve">        0.015226</w:t>
+        <w:t xml:space="preserve">    </w:t>
+      </w:r>
+      <w:r>
+        <w:rPr>
+          <w:lang w:val="en-US"/>
+        </w:rPr>
+        <w:t xml:space="preserve">    </w:t>
+      </w:r>
+      <w:r>
+        <w:rPr>
+          <w:lang w:val="en-US"/>
+        </w:rPr>
+        <w:t xml:space="preserve"> </w:t>
+      </w:r>
+      <w:r>
+        <w:rPr>
+          <w:lang w:val="en-US"/>
+        </w:rPr>
+        <w:t>0.015226</w:t>
       </w:r>
       <w:r>
         <w:rPr>
@@ -812,22 +880,50 @@
         <w:rPr>
           <w:lang w:val="en-US"/>
         </w:rPr>
-        <w:tab/>
-        <w:t xml:space="preserve">    0.22920989990234375</w:t>
+        <w:t xml:space="preserve">    </w:t>
+      </w:r>
+      <w:r>
+        <w:rPr>
+          <w:lang w:val="en-US"/>
+        </w:rPr>
+        <w:t xml:space="preserve">  </w:t>
+      </w:r>
+      <w:r>
+        <w:rPr>
+          <w:lang w:val="en-US"/>
+        </w:rPr>
+        <w:t xml:space="preserve"> </w:t>
+      </w:r>
+      <w:r>
+        <w:rPr>
+          <w:lang w:val="en-US"/>
+        </w:rPr>
+        <w:t>0.22920989990234375</w:t>
       </w:r>
       <w:r>
         <w:rPr>
           <w:lang w:val="en-US"/>
         </w:rPr>
         <w:br/>
-        <w:t>python</w:t>
-      </w:r>
-      <w:r>
-        <w:rPr>
-          <w:lang w:val="en-US"/>
-        </w:rPr>
-        <w:tab/>
-        <w:t xml:space="preserve">    0.016331911087036133</w:t>
+        <w:t xml:space="preserve">python    </w:t>
+      </w:r>
+      <w:r>
+        <w:rPr>
+          <w:lang w:val="en-US"/>
+        </w:rPr>
+        <w:t xml:space="preserve"> </w:t>
+      </w:r>
+      <w:r>
+        <w:rPr>
+          <w:lang w:val="en-US"/>
+        </w:rPr>
+        <w:t xml:space="preserve"> </w:t>
+      </w:r>
+      <w:r>
+        <w:rPr>
+          <w:lang w:val="en-US"/>
+        </w:rPr>
+        <w:t>0.016331911087036133</w:t>
       </w:r>
       <w:r>
         <w:rPr>
@@ -847,7 +943,18 @@
         <w:rPr>
           <w:lang w:val="en-US"/>
         </w:rPr>
-        <w:tab/>
+        <w:t xml:space="preserve"> </w:t>
+      </w:r>
+      <w:r>
+        <w:rPr>
+          <w:lang w:val="en-US"/>
+        </w:rPr>
+        <w:t xml:space="preserve"> </w:t>
+      </w:r>
+      <w:r>
+        <w:rPr>
+          <w:lang w:val="en-US"/>
+        </w:rPr>
         <w:t>0.19198841600000002</w:t>
       </w:r>
       <w:r>
@@ -861,27 +968,38 @@
         <w:rPr>
           <w:lang w:val="en-US"/>
         </w:rPr>
+        <w:t>fortran</w:t>
+      </w:r>
+      <w:proofErr w:type="spellEnd"/>
+      <w:r>
+        <w:rPr>
+          <w:lang w:val="en-US"/>
+        </w:rPr>
+        <w:t xml:space="preserve">    </w:t>
+      </w:r>
+      <w:r>
+        <w:rPr>
+          <w:lang w:val="en-US"/>
+        </w:rPr>
+        <w:t xml:space="preserve"> </w:t>
+      </w:r>
+      <w:r>
+        <w:rPr>
+          <w:lang w:val="en-US"/>
+        </w:rPr>
+        <w:t>0.009711</w:t>
+      </w:r>
+      <w:r>
+        <w:rPr>
+          <w:lang w:val="en-US"/>
+        </w:rPr>
+        <w:br/>
+      </w:r>
+      <w:r>
+        <w:rPr>
+          <w:lang w:val="en-US"/>
+        </w:rPr>
         <w:lastRenderedPageBreak/>
-        <w:t>fortran</w:t>
-      </w:r>
-      <w:proofErr w:type="spellEnd"/>
-      <w:r>
-        <w:rPr>
-          <w:lang w:val="en-US"/>
-        </w:rPr>
-        <w:tab/>
-        <w:t xml:space="preserve">    0.009711</w:t>
-      </w:r>
-      <w:r>
-        <w:rPr>
-          <w:lang w:val="en-US"/>
-        </w:rPr>
-        <w:br/>
-      </w:r>
-      <w:r>
-        <w:rPr>
-          <w:lang w:val="en-US"/>
-        </w:rPr>
         <w:br/>
         <w:t>Compare the result of approximating the determinant</w:t>
       </w:r>
@@ -903,8 +1021,19 @@
         <w:rPr>
           <w:lang w:val="en-US"/>
         </w:rPr>
-        <w:tab/>
-        <w:t xml:space="preserve">         4.356473694513e745</w:t>
+        <w:t xml:space="preserve">        </w:t>
+      </w:r>
+      <w:r>
+        <w:rPr>
+          <w:lang w:val="en-US"/>
+        </w:rPr>
+        <w:t xml:space="preserve"> </w:t>
+      </w:r>
+      <w:r>
+        <w:rPr>
+          <w:lang w:val="en-US"/>
+        </w:rPr>
+        <w:t>4.356473694513e745</w:t>
       </w:r>
       <w:r>
         <w:rPr>
@@ -924,22 +1053,44 @@
         <w:rPr>
           <w:lang w:val="en-US"/>
         </w:rPr>
-        <w:tab/>
-        <w:t xml:space="preserve">     4.356473694513937e+745</w:t>
+        <w:t xml:space="preserve">     </w:t>
+      </w:r>
+      <w:r>
+        <w:rPr>
+          <w:lang w:val="en-US"/>
+        </w:rPr>
+        <w:t xml:space="preserve"> </w:t>
+      </w:r>
+      <w:r>
+        <w:rPr>
+          <w:lang w:val="en-US"/>
+        </w:rPr>
+        <w:t xml:space="preserve"> </w:t>
+      </w:r>
+      <w:r>
+        <w:rPr>
+          <w:lang w:val="en-US"/>
+        </w:rPr>
+        <w:t>4.356473694513937e+745</w:t>
       </w:r>
       <w:r>
         <w:rPr>
           <w:lang w:val="en-US"/>
         </w:rPr>
         <w:br/>
-        <w:t>python</w:t>
-      </w:r>
-      <w:r>
-        <w:rPr>
-          <w:lang w:val="en-US"/>
-        </w:rPr>
-        <w:tab/>
-        <w:t xml:space="preserve">     4.356473694516749e+745</w:t>
+        <w:t xml:space="preserve">python     </w:t>
+      </w:r>
+      <w:r>
+        <w:rPr>
+          <w:lang w:val="en-US"/>
+        </w:rPr>
+        <w:t xml:space="preserve"> </w:t>
+      </w:r>
+      <w:r>
+        <w:rPr>
+          <w:lang w:val="en-US"/>
+        </w:rPr>
+        <w:t>4.356473694516749e+745</w:t>
       </w:r>
       <w:r>
         <w:rPr>
@@ -959,8 +1110,19 @@
         <w:rPr>
           <w:lang w:val="en-US"/>
         </w:rPr>
-        <w:tab/>
-        <w:t xml:space="preserve"> 4.356473694516749e+745</w:t>
+        <w:t xml:space="preserve"> </w:t>
+      </w:r>
+      <w:r>
+        <w:rPr>
+          <w:lang w:val="en-US"/>
+        </w:rPr>
+        <w:t xml:space="preserve"> </w:t>
+      </w:r>
+      <w:r>
+        <w:rPr>
+          <w:lang w:val="en-US"/>
+        </w:rPr>
+        <w:t>4.356473694516749e+745</w:t>
       </w:r>
       <w:r>
         <w:rPr>
@@ -980,8 +1142,19 @@
         <w:rPr>
           <w:lang w:val="en-US"/>
         </w:rPr>
-        <w:tab/>
-        <w:t xml:space="preserve">     Infinity</w:t>
+        <w:t xml:space="preserve">    </w:t>
+      </w:r>
+      <w:r>
+        <w:rPr>
+          <w:lang w:val="en-US"/>
+        </w:rPr>
+        <w:t xml:space="preserve"> </w:t>
+      </w:r>
+      <w:r>
+        <w:rPr>
+          <w:lang w:val="en-US"/>
+        </w:rPr>
+        <w:t>Infinity</w:t>
       </w:r>
       <w:r>
         <w:rPr>
@@ -1014,8 +1187,19 @@
         <w:rPr>
           <w:lang w:val="en-US"/>
         </w:rPr>
-        <w:tab/>
-        <w:t xml:space="preserve">        2.887176`6.912018248209303</w:t>
+        <w:t xml:space="preserve">        </w:t>
+      </w:r>
+      <w:r>
+        <w:rPr>
+          <w:lang w:val="en-US"/>
+        </w:rPr>
+        <w:t xml:space="preserve"> </w:t>
+      </w:r>
+      <w:r>
+        <w:rPr>
+          <w:lang w:val="en-US"/>
+        </w:rPr>
+        <w:t>2.887176`6.912018248209303</w:t>
       </w:r>
       <w:r>
         <w:rPr>
@@ -1035,22 +1219,50 @@
         <w:rPr>
           <w:lang w:val="en-US"/>
         </w:rPr>
-        <w:tab/>
-        <w:t xml:space="preserve">    0.9917140007019043</w:t>
+        <w:t xml:space="preserve">    </w:t>
+      </w:r>
+      <w:r>
+        <w:rPr>
+          <w:lang w:val="en-US"/>
+        </w:rPr>
+        <w:t xml:space="preserve">  </w:t>
+      </w:r>
+      <w:r>
+        <w:rPr>
+          <w:lang w:val="en-US"/>
+        </w:rPr>
+        <w:t xml:space="preserve"> </w:t>
+      </w:r>
+      <w:r>
+        <w:rPr>
+          <w:lang w:val="en-US"/>
+        </w:rPr>
+        <w:t>0.9917140007019043</w:t>
       </w:r>
       <w:r>
         <w:rPr>
           <w:lang w:val="en-US"/>
         </w:rPr>
         <w:br/>
-        <w:t>python</w:t>
-      </w:r>
-      <w:r>
-        <w:rPr>
-          <w:lang w:val="en-US"/>
-        </w:rPr>
-        <w:tab/>
-        <w:t xml:space="preserve">    0.3019130229949951</w:t>
+        <w:t xml:space="preserve">python    </w:t>
+      </w:r>
+      <w:r>
+        <w:rPr>
+          <w:lang w:val="en-US"/>
+        </w:rPr>
+        <w:t xml:space="preserve"> </w:t>
+      </w:r>
+      <w:r>
+        <w:rPr>
+          <w:lang w:val="en-US"/>
+        </w:rPr>
+        <w:t xml:space="preserve"> </w:t>
+      </w:r>
+      <w:r>
+        <w:rPr>
+          <w:lang w:val="en-US"/>
+        </w:rPr>
+        <w:t>0.3019130229949951</w:t>
       </w:r>
       <w:r>
         <w:rPr>
@@ -1070,7 +1282,18 @@
         <w:rPr>
           <w:lang w:val="en-US"/>
         </w:rPr>
-        <w:tab/>
+        <w:t xml:space="preserve"> </w:t>
+      </w:r>
+      <w:r>
+        <w:rPr>
+          <w:lang w:val="en-US"/>
+        </w:rPr>
+        <w:t xml:space="preserve"> </w:t>
+      </w:r>
+      <w:r>
+        <w:rPr>
+          <w:lang w:val="en-US"/>
+        </w:rPr>
         <w:t>0.413815292</w:t>
       </w:r>
       <w:r>
@@ -1091,14 +1314,87 @@
         <w:rPr>
           <w:lang w:val="en-US"/>
         </w:rPr>
-        <w:tab/>
-        <w:t xml:space="preserve">    0.804573</w:t>
+        <w:t xml:space="preserve">    </w:t>
+      </w:r>
+      <w:r>
+        <w:rPr>
+          <w:lang w:val="en-US"/>
+        </w:rPr>
+        <w:t xml:space="preserve"> </w:t>
+      </w:r>
+      <w:r>
+        <w:rPr>
+          <w:lang w:val="en-US"/>
+        </w:rPr>
+        <w:t>0.804573</w:t>
       </w:r>
       <w:r>
         <w:rPr>
           <w:lang w:val="en-US"/>
         </w:rPr>
         <w:br/>
+      </w:r>
+    </w:p>
+    <w:p>
+      <w:pPr>
+        <w:pStyle w:val="Overskrift2"/>
+        <w:rPr>
+          <w:lang w:val="en-US"/>
+        </w:rPr>
+      </w:pPr>
+      <w:r>
+        <w:rPr>
+          <w:lang w:val="en-US"/>
+        </w:rPr>
+        <w:t>Images</w:t>
+      </w:r>
+    </w:p>
+    <w:p>
+      <w:pPr>
+        <w:rPr>
+          <w:lang w:val="en-US"/>
+        </w:rPr>
+      </w:pPr>
+      <w:r>
+        <w:rPr>
+          <w:noProof/>
+          <w:lang w:val="en-US"/>
+        </w:rPr>
+        <w:drawing>
+          <wp:inline distT="0" distB="0" distL="0" distR="0" wp14:anchorId="6668B3D7" wp14:editId="59C836FD">
+            <wp:extent cx="3175000" cy="3175000"/>
+            <wp:effectExtent l="0" t="0" r="0" b="0"/>
+            <wp:docPr id="124188295" name="Billede 1" descr="Et billede, der indeholder diagram, linje/række, Kurve&#10;&#10;AI-genereret indhold kan være ukorrekt."/>
+            <wp:cNvGraphicFramePr>
+              <a:graphicFrameLocks xmlns:a="http://schemas.openxmlformats.org/drawingml/2006/main" noChangeAspect="1"/>
+            </wp:cNvGraphicFramePr>
+            <a:graphic xmlns:a="http://schemas.openxmlformats.org/drawingml/2006/main">
+              <a:graphicData uri="http://schemas.openxmlformats.org/drawingml/2006/picture">
+                <pic:pic xmlns:pic="http://schemas.openxmlformats.org/drawingml/2006/picture">
+                  <pic:nvPicPr>
+                    <pic:cNvPr id="124188295" name="Billede 1" descr="Et billede, der indeholder diagram, linje/række, Kurve&#10;&#10;AI-genereret indhold kan være ukorrekt."/>
+                    <pic:cNvPicPr/>
+                  </pic:nvPicPr>
+                  <pic:blipFill>
+                    <a:blip r:embed="rId11"/>
+                    <a:stretch>
+                      <a:fillRect/>
+                    </a:stretch>
+                  </pic:blipFill>
+                  <pic:spPr>
+                    <a:xfrm>
+                      <a:off x="0" y="0"/>
+                      <a:ext cx="3175000" cy="3175000"/>
+                    </a:xfrm>
+                    <a:prstGeom prst="rect">
+                      <a:avLst/>
+                    </a:prstGeom>
+                  </pic:spPr>
+                </pic:pic>
+              </a:graphicData>
+            </a:graphic>
+          </wp:inline>
+        </w:drawing>
       </w:r>
     </w:p>
     <w:sectPr>
@@ -2265,10 +2561,10 @@
     <w:basedOn w:val="Normal"/>
     <w:next w:val="Normal"/>
     <w:qFormat/>
-    <w:rsid w:val="004C5A89"/>
-    <w:rPr>
-      <w:rFonts w:ascii="Menlo" w:hAnsi="Menlo"/>
-      <w:sz w:val="22"/>
+    <w:rsid w:val="009956F0"/>
+    <w:rPr>
+      <w:rFonts w:ascii="Courier New" w:hAnsi="Courier New"/>
+      <w:sz w:val="20"/>
     </w:rPr>
   </w:style>
   <w:style w:type="character" w:styleId="Hyperlink">

</xml_diff>